<commit_message>
Update to Project Report
</commit_message>
<xml_diff>
--- a/PJ2/ProjectReport.docx
+++ b/PJ2/ProjectReport.docx
@@ -6,6 +6,8 @@
       <w:pPr>
         <w:pStyle w:val="Default"/>
       </w:pPr>
+      <w:bookmarkStart w:id="0" w:name="_GoBack"/>
+      <w:bookmarkEnd w:id="0"/>
     </w:p>
     <w:p>
       <w:pPr>
@@ -457,7 +459,21 @@
         <w:rPr>
           <w:rFonts w:ascii="Times New Roman" w:hAnsi="Times New Roman" w:cs="Times New Roman"/>
         </w:rPr>
-        <w:t>This project deals with finding corner features in multiple images and to align the images in mosaic by estimating a homography between corresponding features. An</w:t>
+        <w:t xml:space="preserve">This project deals with finding corner features in multiple images and to align the images in mosaic by estimating a </w:t>
+      </w:r>
+      <w:proofErr w:type="spellStart"/>
+      <w:r>
+        <w:rPr>
+          <w:rFonts w:ascii="Times New Roman" w:hAnsi="Times New Roman" w:cs="Times New Roman"/>
+        </w:rPr>
+        <w:t>homography</w:t>
+      </w:r>
+      <w:proofErr w:type="spellEnd"/>
+      <w:r>
+        <w:rPr>
+          <w:rFonts w:ascii="Times New Roman" w:hAnsi="Times New Roman" w:cs="Times New Roman"/>
+        </w:rPr>
+        <w:t xml:space="preserve"> between corresponding features. An</w:t>
       </w:r>
       <w:r>
         <w:rPr>
@@ -682,11 +698,19 @@
           <w:rFonts w:ascii="Times New Roman" w:hAnsi="Times New Roman" w:cs="Times New Roman"/>
         </w:rPr>
       </w:pPr>
-      <w:r>
-        <w:rPr>
-          <w:rFonts w:ascii="Times New Roman" w:hAnsi="Times New Roman" w:cs="Times New Roman"/>
-        </w:rPr>
-        <w:t xml:space="preserve">der_sigma: </w:t>
+      <w:proofErr w:type="spellStart"/>
+      <w:r>
+        <w:rPr>
+          <w:rFonts w:ascii="Times New Roman" w:hAnsi="Times New Roman" w:cs="Times New Roman"/>
+        </w:rPr>
+        <w:t>der_sigma</w:t>
+      </w:r>
+      <w:proofErr w:type="spellEnd"/>
+      <w:r>
+        <w:rPr>
+          <w:rFonts w:ascii="Times New Roman" w:hAnsi="Times New Roman" w:cs="Times New Roman"/>
+        </w:rPr>
+        <w:t xml:space="preserve">: </w:t>
       </w:r>
       <w:r>
         <w:rPr>
@@ -718,11 +742,19 @@
           <w:rFonts w:ascii="Times New Roman" w:hAnsi="Times New Roman" w:cs="Times New Roman"/>
         </w:rPr>
       </w:pPr>
-      <w:r>
-        <w:rPr>
-          <w:rFonts w:ascii="Times New Roman" w:hAnsi="Times New Roman" w:cs="Times New Roman"/>
-        </w:rPr>
-        <w:t xml:space="preserve">int_sigma: </w:t>
+      <w:proofErr w:type="spellStart"/>
+      <w:r>
+        <w:rPr>
+          <w:rFonts w:ascii="Times New Roman" w:hAnsi="Times New Roman" w:cs="Times New Roman"/>
+        </w:rPr>
+        <w:t>int_sigma</w:t>
+      </w:r>
+      <w:proofErr w:type="spellEnd"/>
+      <w:r>
+        <w:rPr>
+          <w:rFonts w:ascii="Times New Roman" w:hAnsi="Times New Roman" w:cs="Times New Roman"/>
+        </w:rPr>
+        <w:t xml:space="preserve">: </w:t>
       </w:r>
       <w:r>
         <w:rPr>
@@ -1318,7 +1350,21 @@
         <w:rPr>
           <w:rFonts w:ascii="Times New Roman" w:eastAsiaTheme="minorEastAsia" w:hAnsi="Times New Roman" w:cs="Times New Roman"/>
         </w:rPr>
-        <w:t xml:space="preserve">the corner point neighborhood of the second image using normalized cross correlation. The function used in MATLAB is NORMXCORR2(TEMPLATE,A) </w:t>
+        <w:t xml:space="preserve">the corner point neighborhood of the second image using normalized cross correlation. The function used in MATLAB is </w:t>
+      </w:r>
+      <w:proofErr w:type="gramStart"/>
+      <w:r>
+        <w:rPr>
+          <w:rFonts w:ascii="Times New Roman" w:eastAsiaTheme="minorEastAsia" w:hAnsi="Times New Roman" w:cs="Times New Roman"/>
+        </w:rPr>
+        <w:t>NORMXCORR2(</w:t>
+      </w:r>
+      <w:proofErr w:type="gramEnd"/>
+      <w:r>
+        <w:rPr>
+          <w:rFonts w:ascii="Times New Roman" w:eastAsiaTheme="minorEastAsia" w:hAnsi="Times New Roman" w:cs="Times New Roman"/>
+        </w:rPr>
+        <w:t xml:space="preserve">TEMPLATE,A) </w:t>
       </w:r>
       <w:r>
         <w:rPr>
@@ -1403,10 +1449,22 @@
         <w:rPr>
           <w:rFonts w:ascii="Times New Roman" w:eastAsiaTheme="minorEastAsia" w:hAnsi="Times New Roman" w:cs="Times New Roman"/>
         </w:rPr>
-        <w:t>indow in the first image was a 8</w:t>
-      </w:r>
-      <w:bookmarkStart w:id="0" w:name="_GoBack"/>
-      <w:bookmarkEnd w:id="0"/>
+        <w:t xml:space="preserve">indow in the first image was </w:t>
+      </w:r>
+      <w:proofErr w:type="gramStart"/>
+      <w:r>
+        <w:rPr>
+          <w:rFonts w:ascii="Times New Roman" w:eastAsiaTheme="minorEastAsia" w:hAnsi="Times New Roman" w:cs="Times New Roman"/>
+        </w:rPr>
+        <w:t>a</w:t>
+      </w:r>
+      <w:proofErr w:type="gramEnd"/>
+      <w:r>
+        <w:rPr>
+          <w:rFonts w:ascii="Times New Roman" w:eastAsiaTheme="minorEastAsia" w:hAnsi="Times New Roman" w:cs="Times New Roman"/>
+        </w:rPr>
+        <w:t xml:space="preserve"> 8</w:t>
+      </w:r>
       <w:r>
         <w:rPr>
           <w:rFonts w:ascii="Times New Roman" w:eastAsiaTheme="minorEastAsia" w:hAnsi="Times New Roman" w:cs="Times New Roman"/>
@@ -1430,20 +1488,6 @@
           <w:rFonts w:ascii="Times New Roman" w:eastAsiaTheme="minorEastAsia" w:hAnsi="Times New Roman" w:cs="Times New Roman"/>
         </w:rPr>
         <w:t>, a correspondence is generated.</w:t>
-      </w:r>
-    </w:p>
-    <w:p>
-      <w:pPr>
-        <w:ind w:left="720" w:firstLine="360"/>
-        <w:rPr>
-          <w:rFonts w:ascii="Times New Roman" w:eastAsiaTheme="minorEastAsia" w:hAnsi="Times New Roman" w:cs="Times New Roman"/>
-        </w:rPr>
-      </w:pPr>
-      <w:r>
-        <w:rPr>
-          <w:rFonts w:ascii="Times New Roman" w:eastAsiaTheme="minorEastAsia" w:hAnsi="Times New Roman" w:cs="Times New Roman"/>
-        </w:rPr>
-        <w:t>The initial point correspondences is plotted and shown below:</w:t>
       </w:r>
     </w:p>
     <w:p>
@@ -1464,7 +1508,27 @@
           <w:sz w:val="28"/>
           <w:szCs w:val="28"/>
         </w:rPr>
-        <w:t>Estimate the homography using the above correspondences</w:t>
+        <w:t xml:space="preserve">Estimate the </w:t>
+      </w:r>
+      <w:proofErr w:type="spellStart"/>
+      <w:r>
+        <w:rPr>
+          <w:rFonts w:ascii="Times New Roman" w:eastAsiaTheme="minorEastAsia" w:hAnsi="Times New Roman" w:cs="Times New Roman"/>
+          <w:b/>
+          <w:sz w:val="28"/>
+          <w:szCs w:val="28"/>
+        </w:rPr>
+        <w:t>homography</w:t>
+      </w:r>
+      <w:proofErr w:type="spellEnd"/>
+      <w:r>
+        <w:rPr>
+          <w:rFonts w:ascii="Times New Roman" w:eastAsiaTheme="minorEastAsia" w:hAnsi="Times New Roman" w:cs="Times New Roman"/>
+          <w:b/>
+          <w:sz w:val="28"/>
+          <w:szCs w:val="28"/>
+        </w:rPr>
+        <w:t xml:space="preserve"> using the above correspondences</w:t>
       </w:r>
       <w:r>
         <w:rPr>
@@ -1508,7 +1572,21 @@
         <w:rPr>
           <w:rFonts w:ascii="Times New Roman" w:eastAsiaTheme="minorEastAsia" w:hAnsi="Times New Roman" w:cs="Times New Roman"/>
         </w:rPr>
-        <w:t>use RANSAC to robustly estimate the homography from the noisy correspondences.</w:t>
+        <w:t xml:space="preserve">use RANSAC to robustly estimate the </w:t>
+      </w:r>
+      <w:proofErr w:type="spellStart"/>
+      <w:r>
+        <w:rPr>
+          <w:rFonts w:ascii="Times New Roman" w:eastAsiaTheme="minorEastAsia" w:hAnsi="Times New Roman" w:cs="Times New Roman"/>
+        </w:rPr>
+        <w:t>homography</w:t>
+      </w:r>
+      <w:proofErr w:type="spellEnd"/>
+      <w:r>
+        <w:rPr>
+          <w:rFonts w:ascii="Times New Roman" w:eastAsiaTheme="minorEastAsia" w:hAnsi="Times New Roman" w:cs="Times New Roman"/>
+        </w:rPr>
+        <w:t xml:space="preserve"> from the noisy correspondences.</w:t>
       </w:r>
     </w:p>
     <w:p>
@@ -1552,8 +1630,16 @@
         <w:rPr>
           <w:rFonts w:ascii="Times New Roman" w:eastAsiaTheme="minorEastAsia" w:hAnsi="Times New Roman" w:cs="Times New Roman"/>
         </w:rPr>
-        <w:t>minimal number of points needed to estimate a homography</w:t>
-      </w:r>
+        <w:t xml:space="preserve">minimal number of points needed to estimate a </w:t>
+      </w:r>
+      <w:proofErr w:type="spellStart"/>
+      <w:r>
+        <w:rPr>
+          <w:rFonts w:ascii="Times New Roman" w:eastAsiaTheme="minorEastAsia" w:hAnsi="Times New Roman" w:cs="Times New Roman"/>
+        </w:rPr>
+        <w:t>homography</w:t>
+      </w:r>
+      <w:proofErr w:type="spellEnd"/>
       <w:r>
         <w:rPr>
           <w:rFonts w:ascii="Times New Roman" w:eastAsiaTheme="minorEastAsia" w:hAnsi="Times New Roman" w:cs="Times New Roman"/>
@@ -1683,7 +1769,19 @@
         <w:rPr>
           <w:rFonts w:ascii="Times New Roman" w:eastAsiaTheme="minorEastAsia" w:hAnsi="Times New Roman" w:cs="Times New Roman"/>
         </w:rPr>
-        <w:t>And the B matrix which are just the corner points arranged accordingly in a matrix.</w:t>
+        <w:t xml:space="preserve">And the B matrix which are just the corner points </w:t>
+      </w:r>
+      <w:r>
+        <w:rPr>
+          <w:rFonts w:ascii="Times New Roman" w:eastAsiaTheme="minorEastAsia" w:hAnsi="Times New Roman" w:cs="Times New Roman"/>
+        </w:rPr>
+        <w:t xml:space="preserve">of the source image </w:t>
+      </w:r>
+      <w:r>
+        <w:rPr>
+          <w:rFonts w:ascii="Times New Roman" w:eastAsiaTheme="minorEastAsia" w:hAnsi="Times New Roman" w:cs="Times New Roman"/>
+        </w:rPr>
+        <w:t>arranged accordingly in a matrix.</w:t>
       </w:r>
     </w:p>
     <w:p>
@@ -1701,7 +1799,21 @@
         <w:rPr>
           <w:rFonts w:ascii="Times New Roman" w:eastAsiaTheme="minorEastAsia" w:hAnsi="Times New Roman" w:cs="Times New Roman"/>
         </w:rPr>
-        <w:t xml:space="preserve">Compute a homography </w:t>
+        <w:t xml:space="preserve">Compute a </w:t>
+      </w:r>
+      <w:proofErr w:type="spellStart"/>
+      <w:r>
+        <w:rPr>
+          <w:rFonts w:ascii="Times New Roman" w:eastAsiaTheme="minorEastAsia" w:hAnsi="Times New Roman" w:cs="Times New Roman"/>
+        </w:rPr>
+        <w:t>homography</w:t>
+      </w:r>
+      <w:proofErr w:type="spellEnd"/>
+      <w:r>
+        <w:rPr>
+          <w:rFonts w:ascii="Times New Roman" w:eastAsiaTheme="minorEastAsia" w:hAnsi="Times New Roman" w:cs="Times New Roman"/>
+        </w:rPr>
+        <w:t xml:space="preserve"> </w:t>
       </w:r>
       <w:r>
         <w:rPr>
@@ -1731,7 +1843,39 @@
         <w:rPr>
           <w:rFonts w:ascii="Times New Roman" w:eastAsiaTheme="minorEastAsia" w:hAnsi="Times New Roman" w:cs="Times New Roman"/>
         </w:rPr>
-        <w:t xml:space="preserve">Map all points using the homagraphy and </w:t>
+        <w:t xml:space="preserve">Map all points </w:t>
+      </w:r>
+      <w:r>
+        <w:rPr>
+          <w:rFonts w:ascii="Times New Roman" w:eastAsiaTheme="minorEastAsia" w:hAnsi="Times New Roman" w:cs="Times New Roman"/>
+        </w:rPr>
+        <w:t xml:space="preserve">of the source image to the destination frame </w:t>
+      </w:r>
+      <w:r>
+        <w:rPr>
+          <w:rFonts w:ascii="Times New Roman" w:eastAsiaTheme="minorEastAsia" w:hAnsi="Times New Roman" w:cs="Times New Roman"/>
+        </w:rPr>
+        <w:t xml:space="preserve">using the </w:t>
+      </w:r>
+      <w:proofErr w:type="spellStart"/>
+      <w:r>
+        <w:rPr>
+          <w:rFonts w:ascii="Times New Roman" w:eastAsiaTheme="minorEastAsia" w:hAnsi="Times New Roman" w:cs="Times New Roman"/>
+        </w:rPr>
+        <w:t>homo</w:t>
+      </w:r>
+      <w:r>
+        <w:rPr>
+          <w:rFonts w:ascii="Times New Roman" w:eastAsiaTheme="minorEastAsia" w:hAnsi="Times New Roman" w:cs="Times New Roman"/>
+        </w:rPr>
+        <w:t>graphy</w:t>
+      </w:r>
+      <w:proofErr w:type="spellEnd"/>
+      <w:r>
+        <w:rPr>
+          <w:rFonts w:ascii="Times New Roman" w:eastAsiaTheme="minorEastAsia" w:hAnsi="Times New Roman" w:cs="Times New Roman"/>
+        </w:rPr>
+        <w:t xml:space="preserve"> and </w:t>
       </w:r>
       <w:r>
         <w:rPr>
@@ -1743,13 +1887,19 @@
         <w:rPr>
           <w:rFonts w:ascii="Times New Roman" w:eastAsiaTheme="minorEastAsia" w:hAnsi="Times New Roman" w:cs="Times New Roman"/>
         </w:rPr>
-        <w:t xml:space="preserve"> distances between the pre</w:t>
-      </w:r>
-      <w:r>
-        <w:rPr>
-          <w:rFonts w:ascii="Times New Roman" w:eastAsiaTheme="minorEastAsia" w:hAnsi="Times New Roman" w:cs="Times New Roman"/>
-        </w:rPr>
-        <w:t xml:space="preserve">dicted </w:t>
+        <w:t xml:space="preserve"> distances between </w:t>
+      </w:r>
+      <w:r>
+        <w:rPr>
+          <w:rFonts w:ascii="Times New Roman" w:eastAsiaTheme="minorEastAsia" w:hAnsi="Times New Roman" w:cs="Times New Roman"/>
+        </w:rPr>
+        <w:t>all source image</w:t>
+      </w:r>
+      <w:r>
+        <w:rPr>
+          <w:rFonts w:ascii="Times New Roman" w:eastAsiaTheme="minorEastAsia" w:hAnsi="Times New Roman" w:cs="Times New Roman"/>
+        </w:rPr>
+        <w:t xml:space="preserve"> </w:t>
       </w:r>
       <w:r>
         <w:rPr>
@@ -1767,13 +1917,13 @@
         <w:rPr>
           <w:rFonts w:ascii="Times New Roman" w:eastAsiaTheme="minorEastAsia" w:hAnsi="Times New Roman" w:cs="Times New Roman"/>
         </w:rPr>
-        <w:t xml:space="preserve">the </w:t>
-      </w:r>
-      <w:r>
-        <w:rPr>
-          <w:rFonts w:ascii="Times New Roman" w:eastAsiaTheme="minorEastAsia" w:hAnsi="Times New Roman" w:cs="Times New Roman"/>
-        </w:rPr>
-        <w:t xml:space="preserve">observed </w:t>
+        <w:t>all corresponding destination image</w:t>
+      </w:r>
+      <w:r>
+        <w:rPr>
+          <w:rFonts w:ascii="Times New Roman" w:eastAsiaTheme="minorEastAsia" w:hAnsi="Times New Roman" w:cs="Times New Roman"/>
+        </w:rPr>
+        <w:t xml:space="preserve"> </w:t>
       </w:r>
       <w:r>
         <w:rPr>
@@ -1785,49 +1935,7 @@
         <w:rPr>
           <w:rFonts w:ascii="Times New Roman" w:eastAsiaTheme="minorEastAsia" w:hAnsi="Times New Roman" w:cs="Times New Roman"/>
         </w:rPr>
-        <w:t xml:space="preserve"> i.e. get the norm of the differences. T</w:t>
-      </w:r>
-      <w:r>
-        <w:rPr>
-          <w:rFonts w:ascii="Times New Roman" w:eastAsiaTheme="minorEastAsia" w:hAnsi="Times New Roman" w:cs="Times New Roman"/>
-        </w:rPr>
-        <w:t>o determine the number of inliers</w:t>
-      </w:r>
-      <w:r>
-        <w:rPr>
-          <w:rFonts w:ascii="Times New Roman" w:eastAsiaTheme="minorEastAsia" w:hAnsi="Times New Roman" w:cs="Times New Roman"/>
-        </w:rPr>
-        <w:t xml:space="preserve"> </w:t>
-      </w:r>
-      <w:r>
-        <w:rPr>
-          <w:rFonts w:ascii="Times New Roman" w:eastAsiaTheme="minorEastAsia" w:hAnsi="Times New Roman" w:cs="Times New Roman"/>
-        </w:rPr>
-        <w:t>compare the error estimate</w:t>
-      </w:r>
-      <w:r>
-        <w:rPr>
-          <w:rFonts w:ascii="Times New Roman" w:eastAsiaTheme="minorEastAsia" w:hAnsi="Times New Roman" w:cs="Times New Roman"/>
-        </w:rPr>
-        <w:t xml:space="preserve"> of points</w:t>
-      </w:r>
-      <w:r>
-        <w:rPr>
-          <w:rFonts w:ascii="Times New Roman" w:eastAsiaTheme="minorEastAsia" w:hAnsi="Times New Roman" w:cs="Times New Roman"/>
-        </w:rPr>
-        <w:t xml:space="preserve"> with a threshold</w:t>
-      </w:r>
-      <w:r>
-        <w:rPr>
-          <w:rFonts w:ascii="Times New Roman" w:eastAsiaTheme="minorEastAsia" w:hAnsi="Times New Roman" w:cs="Times New Roman"/>
-        </w:rPr>
-        <w:t xml:space="preserve"> and include those points whose error is less than threshold </w:t>
-      </w:r>
-      <w:r>
-        <w:rPr>
-          <w:rFonts w:ascii="Times New Roman" w:eastAsiaTheme="minorEastAsia" w:hAnsi="Times New Roman" w:cs="Times New Roman"/>
-        </w:rPr>
-        <w:t>.</w:t>
+        <w:t xml:space="preserve"> i.e. get the norm of the differences.</w:t>
       </w:r>
     </w:p>
     <w:p>
@@ -1845,6 +1953,110 @@
         <w:rPr>
           <w:rFonts w:ascii="Times New Roman" w:eastAsiaTheme="minorEastAsia" w:hAnsi="Times New Roman" w:cs="Times New Roman"/>
         </w:rPr>
+        <w:t>D</w:t>
+      </w:r>
+      <w:r>
+        <w:rPr>
+          <w:rFonts w:ascii="Times New Roman" w:eastAsiaTheme="minorEastAsia" w:hAnsi="Times New Roman" w:cs="Times New Roman"/>
+        </w:rPr>
+        <w:t>etermine</w:t>
+      </w:r>
+      <w:r>
+        <w:rPr>
+          <w:rFonts w:ascii="Times New Roman" w:eastAsiaTheme="minorEastAsia" w:hAnsi="Times New Roman" w:cs="Times New Roman"/>
+        </w:rPr>
+        <w:t xml:space="preserve"> the number of inliers</w:t>
+      </w:r>
+      <w:r>
+        <w:rPr>
+          <w:rFonts w:ascii="Times New Roman" w:eastAsiaTheme="minorEastAsia" w:hAnsi="Times New Roman" w:cs="Times New Roman"/>
+        </w:rPr>
+        <w:t xml:space="preserve"> </w:t>
+      </w:r>
+      <w:r>
+        <w:rPr>
+          <w:rFonts w:ascii="Times New Roman" w:eastAsiaTheme="minorEastAsia" w:hAnsi="Times New Roman" w:cs="Times New Roman"/>
+        </w:rPr>
+        <w:t>by comparing</w:t>
+      </w:r>
+      <w:r>
+        <w:rPr>
+          <w:rFonts w:ascii="Times New Roman" w:eastAsiaTheme="minorEastAsia" w:hAnsi="Times New Roman" w:cs="Times New Roman"/>
+        </w:rPr>
+        <w:t xml:space="preserve"> the error estimate</w:t>
+      </w:r>
+      <w:r>
+        <w:rPr>
+          <w:rFonts w:ascii="Times New Roman" w:eastAsiaTheme="minorEastAsia" w:hAnsi="Times New Roman" w:cs="Times New Roman"/>
+        </w:rPr>
+        <w:t xml:space="preserve"> of points</w:t>
+      </w:r>
+      <w:r>
+        <w:rPr>
+          <w:rFonts w:ascii="Times New Roman" w:eastAsiaTheme="minorEastAsia" w:hAnsi="Times New Roman" w:cs="Times New Roman"/>
+        </w:rPr>
+        <w:t xml:space="preserve"> with a threshold</w:t>
+      </w:r>
+      <w:r>
+        <w:rPr>
+          <w:rFonts w:ascii="Times New Roman" w:eastAsiaTheme="minorEastAsia" w:hAnsi="Times New Roman" w:cs="Times New Roman"/>
+        </w:rPr>
+        <w:t xml:space="preserve"> and include those points whose error is less than threshold</w:t>
+      </w:r>
+      <w:r>
+        <w:rPr>
+          <w:rFonts w:ascii="Times New Roman" w:eastAsiaTheme="minorEastAsia" w:hAnsi="Times New Roman" w:cs="Times New Roman"/>
+        </w:rPr>
+        <w:t>.</w:t>
+      </w:r>
+    </w:p>
+    <w:p>
+      <w:pPr>
+        <w:pStyle w:val="ListParagraph"/>
+        <w:numPr>
+          <w:ilvl w:val="0"/>
+          <w:numId w:val="8"/>
+        </w:numPr>
+        <w:rPr>
+          <w:rFonts w:ascii="Times New Roman" w:eastAsiaTheme="minorEastAsia" w:hAnsi="Times New Roman" w:cs="Times New Roman"/>
+        </w:rPr>
+      </w:pPr>
+      <w:r>
+        <w:rPr>
+          <w:rFonts w:ascii="Times New Roman" w:eastAsiaTheme="minorEastAsia" w:hAnsi="Times New Roman" w:cs="Times New Roman"/>
+        </w:rPr>
+        <w:t xml:space="preserve">Compute a total error of the </w:t>
+      </w:r>
+      <w:proofErr w:type="spellStart"/>
+      <w:r>
+        <w:rPr>
+          <w:rFonts w:ascii="Times New Roman" w:eastAsiaTheme="minorEastAsia" w:hAnsi="Times New Roman" w:cs="Times New Roman"/>
+        </w:rPr>
+        <w:t>homography</w:t>
+      </w:r>
+      <w:proofErr w:type="spellEnd"/>
+      <w:r>
+        <w:rPr>
+          <w:rFonts w:ascii="Times New Roman" w:eastAsiaTheme="minorEastAsia" w:hAnsi="Times New Roman" w:cs="Times New Roman"/>
+        </w:rPr>
+        <w:t xml:space="preserve"> by taking the sum of the square errors for each corresponding point</w:t>
+      </w:r>
+    </w:p>
+    <w:p>
+      <w:pPr>
+        <w:pStyle w:val="ListParagraph"/>
+        <w:numPr>
+          <w:ilvl w:val="0"/>
+          <w:numId w:val="8"/>
+        </w:numPr>
+        <w:rPr>
+          <w:rFonts w:ascii="Times New Roman" w:eastAsiaTheme="minorEastAsia" w:hAnsi="Times New Roman" w:cs="Times New Roman"/>
+        </w:rPr>
+      </w:pPr>
+      <w:r>
+        <w:rPr>
+          <w:rFonts w:ascii="Times New Roman" w:eastAsiaTheme="minorEastAsia" w:hAnsi="Times New Roman" w:cs="Times New Roman"/>
+        </w:rPr>
         <w:t>Compute the</w:t>
       </w:r>
       <w:r>
@@ -1864,8 +2076,16 @@
         <w:rPr>
           <w:rFonts w:ascii="Times New Roman" w:eastAsiaTheme="minorEastAsia" w:hAnsi="Times New Roman" w:cs="Times New Roman"/>
         </w:rPr>
-        <w:t xml:space="preserve"> homgraphy</w:t>
-      </w:r>
+        <w:t xml:space="preserve"> </w:t>
+      </w:r>
+      <w:proofErr w:type="spellStart"/>
+      <w:r>
+        <w:rPr>
+          <w:rFonts w:ascii="Times New Roman" w:eastAsiaTheme="minorEastAsia" w:hAnsi="Times New Roman" w:cs="Times New Roman"/>
+        </w:rPr>
+        <w:t>homgraphy</w:t>
+      </w:r>
+      <w:proofErr w:type="spellEnd"/>
       <w:r>
         <w:rPr>
           <w:rFonts w:ascii="Times New Roman" w:eastAsiaTheme="minorEastAsia" w:hAnsi="Times New Roman" w:cs="Times New Roman"/>
@@ -1894,13 +2114,69 @@
         <w:rPr>
           <w:rFonts w:ascii="Times New Roman" w:eastAsiaTheme="minorEastAsia" w:hAnsi="Times New Roman" w:cs="Times New Roman"/>
         </w:rPr>
-        <w:t xml:space="preserve"> largest set of inliers by updating</w:t>
-      </w:r>
-      <w:r>
-        <w:rPr>
-          <w:rFonts w:ascii="Times New Roman" w:eastAsiaTheme="minorEastAsia" w:hAnsi="Times New Roman" w:cs="Times New Roman"/>
-        </w:rPr>
-        <w:t xml:space="preserve"> the Homography and the inliers estimate </w:t>
+        <w:t xml:space="preserve"> largest set of inliers by </w:t>
+      </w:r>
+      <w:r>
+        <w:rPr>
+          <w:rFonts w:ascii="Times New Roman" w:eastAsiaTheme="minorEastAsia" w:hAnsi="Times New Roman" w:cs="Times New Roman"/>
+        </w:rPr>
+        <w:t xml:space="preserve">repeating the process and </w:t>
+      </w:r>
+      <w:r>
+        <w:rPr>
+          <w:rFonts w:ascii="Times New Roman" w:eastAsiaTheme="minorEastAsia" w:hAnsi="Times New Roman" w:cs="Times New Roman"/>
+        </w:rPr>
+        <w:t>updating</w:t>
+      </w:r>
+      <w:r>
+        <w:rPr>
+          <w:rFonts w:ascii="Times New Roman" w:eastAsiaTheme="minorEastAsia" w:hAnsi="Times New Roman" w:cs="Times New Roman"/>
+        </w:rPr>
+        <w:t xml:space="preserve"> the </w:t>
+      </w:r>
+      <w:r>
+        <w:rPr>
+          <w:rFonts w:ascii="Times New Roman" w:eastAsiaTheme="minorEastAsia" w:hAnsi="Times New Roman" w:cs="Times New Roman"/>
+        </w:rPr>
+        <w:t xml:space="preserve">candidate </w:t>
+      </w:r>
+      <w:proofErr w:type="spellStart"/>
+      <w:r>
+        <w:rPr>
+          <w:rFonts w:ascii="Times New Roman" w:eastAsiaTheme="minorEastAsia" w:hAnsi="Times New Roman" w:cs="Times New Roman"/>
+        </w:rPr>
+        <w:t>h</w:t>
+      </w:r>
+      <w:r>
+        <w:rPr>
+          <w:rFonts w:ascii="Times New Roman" w:eastAsiaTheme="minorEastAsia" w:hAnsi="Times New Roman" w:cs="Times New Roman"/>
+        </w:rPr>
+        <w:t>omography</w:t>
+      </w:r>
+      <w:proofErr w:type="spellEnd"/>
+      <w:r>
+        <w:rPr>
+          <w:rFonts w:ascii="Times New Roman" w:eastAsiaTheme="minorEastAsia" w:hAnsi="Times New Roman" w:cs="Times New Roman"/>
+        </w:rPr>
+        <w:t xml:space="preserve"> and the</w:t>
+      </w:r>
+      <w:r>
+        <w:rPr>
+          <w:rFonts w:ascii="Times New Roman" w:eastAsiaTheme="minorEastAsia" w:hAnsi="Times New Roman" w:cs="Times New Roman"/>
+        </w:rPr>
+        <w:t xml:space="preserve"> </w:t>
+      </w:r>
+      <w:r>
+        <w:rPr>
+          <w:rFonts w:ascii="Times New Roman" w:eastAsiaTheme="minorEastAsia" w:hAnsi="Times New Roman" w:cs="Times New Roman"/>
+        </w:rPr>
+        <w:t>candidate</w:t>
+      </w:r>
+      <w:r>
+        <w:rPr>
+          <w:rFonts w:ascii="Times New Roman" w:eastAsiaTheme="minorEastAsia" w:hAnsi="Times New Roman" w:cs="Times New Roman"/>
+        </w:rPr>
+        <w:t xml:space="preserve"> inliers estimate </w:t>
       </w:r>
       <w:r>
         <w:rPr>
@@ -1918,7 +2194,21 @@
         <w:rPr>
           <w:rFonts w:ascii="Times New Roman" w:eastAsiaTheme="minorEastAsia" w:hAnsi="Times New Roman" w:cs="Times New Roman"/>
         </w:rPr>
-        <w:t>less than the preceeding one</w:t>
+        <w:t xml:space="preserve">less than the </w:t>
+      </w:r>
+      <w:proofErr w:type="spellStart"/>
+      <w:r>
+        <w:rPr>
+          <w:rFonts w:ascii="Times New Roman" w:eastAsiaTheme="minorEastAsia" w:hAnsi="Times New Roman" w:cs="Times New Roman"/>
+        </w:rPr>
+        <w:t>preceeding</w:t>
+      </w:r>
+      <w:proofErr w:type="spellEnd"/>
+      <w:r>
+        <w:rPr>
+          <w:rFonts w:ascii="Times New Roman" w:eastAsiaTheme="minorEastAsia" w:hAnsi="Times New Roman" w:cs="Times New Roman"/>
+        </w:rPr>
+        <w:t xml:space="preserve"> one</w:t>
       </w:r>
       <w:r>
         <w:rPr>
@@ -1929,7 +2219,11 @@
     </w:p>
     <w:p>
       <w:pPr>
-        <w:ind w:left="810"/>
+        <w:pStyle w:val="ListParagraph"/>
+        <w:numPr>
+          <w:ilvl w:val="0"/>
+          <w:numId w:val="8"/>
+        </w:numPr>
         <w:rPr>
           <w:rFonts w:ascii="Times New Roman" w:eastAsiaTheme="minorEastAsia" w:hAnsi="Times New Roman" w:cs="Times New Roman"/>
         </w:rPr>
@@ -1950,7 +2244,21 @@
         <w:rPr>
           <w:rFonts w:ascii="Times New Roman" w:eastAsiaTheme="minorEastAsia" w:hAnsi="Times New Roman" w:cs="Times New Roman"/>
         </w:rPr>
-        <w:t xml:space="preserve"> homography </w:t>
+        <w:t xml:space="preserve"> </w:t>
+      </w:r>
+      <w:proofErr w:type="spellStart"/>
+      <w:r>
+        <w:rPr>
+          <w:rFonts w:ascii="Times New Roman" w:eastAsiaTheme="minorEastAsia" w:hAnsi="Times New Roman" w:cs="Times New Roman"/>
+        </w:rPr>
+        <w:t>homography</w:t>
+      </w:r>
+      <w:proofErr w:type="spellEnd"/>
+      <w:r>
+        <w:rPr>
+          <w:rFonts w:ascii="Times New Roman" w:eastAsiaTheme="minorEastAsia" w:hAnsi="Times New Roman" w:cs="Times New Roman"/>
+        </w:rPr>
+        <w:t xml:space="preserve"> </w:t>
       </w:r>
       <w:r>
         <w:rPr>
@@ -2080,6 +2388,30 @@
     </w:p>
     <w:p>
       <w:pPr>
+        <w:pStyle w:val="ListParagraph"/>
+        <w:numPr>
+          <w:ilvl w:val="3"/>
+          <w:numId w:val="12"/>
+        </w:numPr>
+        <w:rPr>
+          <w:rFonts w:ascii="Times New Roman" w:hAnsi="Times New Roman" w:cs="Times New Roman"/>
+        </w:rPr>
+      </w:pPr>
+      <w:r>
+        <w:rPr>
+          <w:rFonts w:ascii="Times New Roman" w:hAnsi="Times New Roman" w:cs="Times New Roman"/>
+        </w:rPr>
+        <w:t>Take the minimum and maximum values in x as well as the minimum and maximum values in y to derive the coordinates of the edge of the frame</w:t>
+      </w:r>
+      <w:r>
+        <w:rPr>
+          <w:rFonts w:ascii="Times New Roman" w:hAnsi="Times New Roman" w:cs="Times New Roman"/>
+        </w:rPr>
+        <w:t>.</w:t>
+      </w:r>
+    </w:p>
+    <w:p>
+      <w:pPr>
         <w:rPr>
           <w:rFonts w:ascii="Times New Roman" w:hAnsi="Times New Roman" w:cs="Times New Roman"/>
         </w:rPr>
@@ -2100,7 +2432,43 @@
         <w:rPr>
           <w:rFonts w:ascii="Times New Roman" w:hAnsi="Times New Roman" w:cs="Times New Roman"/>
         </w:rPr>
-        <w:t>Copy the image that does not have to be warped into the appropriate location</w:t>
+        <w:t xml:space="preserve">Copy the </w:t>
+      </w:r>
+      <w:r>
+        <w:rPr>
+          <w:rFonts w:ascii="Times New Roman" w:hAnsi="Times New Roman" w:cs="Times New Roman"/>
+        </w:rPr>
+        <w:t xml:space="preserve">destination </w:t>
+      </w:r>
+      <w:r>
+        <w:rPr>
+          <w:rFonts w:ascii="Times New Roman" w:hAnsi="Times New Roman" w:cs="Times New Roman"/>
+        </w:rPr>
+        <w:t xml:space="preserve">image </w:t>
+      </w:r>
+      <w:r>
+        <w:rPr>
+          <w:rFonts w:ascii="Times New Roman" w:hAnsi="Times New Roman" w:cs="Times New Roman"/>
+        </w:rPr>
+        <w:t>(</w:t>
+      </w:r>
+      <w:r>
+        <w:rPr>
+          <w:rFonts w:ascii="Times New Roman" w:hAnsi="Times New Roman" w:cs="Times New Roman"/>
+        </w:rPr>
+        <w:t>that does not have to be warped</w:t>
+      </w:r>
+      <w:r>
+        <w:rPr>
+          <w:rFonts w:ascii="Times New Roman" w:hAnsi="Times New Roman" w:cs="Times New Roman"/>
+        </w:rPr>
+        <w:t>)</w:t>
+      </w:r>
+      <w:r>
+        <w:rPr>
+          <w:rFonts w:ascii="Times New Roman" w:hAnsi="Times New Roman" w:cs="Times New Roman"/>
+        </w:rPr>
+        <w:t xml:space="preserve"> into the appropriate location</w:t>
       </w:r>
       <w:r>
         <w:rPr>
@@ -2130,7 +2498,55 @@
         <w:rPr>
           <w:rFonts w:ascii="Times New Roman" w:hAnsi="Times New Roman" w:cs="Times New Roman"/>
         </w:rPr>
-        <w:t xml:space="preserve">Warp the other image into the output image based on the estimated </w:t>
+        <w:t xml:space="preserve">Get the value and position of the </w:t>
+      </w:r>
+      <w:r>
+        <w:rPr>
+          <w:rFonts w:ascii="Times New Roman" w:hAnsi="Times New Roman" w:cs="Times New Roman"/>
+        </w:rPr>
+        <w:t>source</w:t>
+      </w:r>
+      <w:r>
+        <w:rPr>
+          <w:rFonts w:ascii="Times New Roman" w:hAnsi="Times New Roman" w:cs="Times New Roman"/>
+        </w:rPr>
+        <w:t xml:space="preserve"> image </w:t>
+      </w:r>
+      <w:r>
+        <w:rPr>
+          <w:rFonts w:ascii="Times New Roman" w:hAnsi="Times New Roman" w:cs="Times New Roman"/>
+        </w:rPr>
+        <w:t>in</w:t>
+      </w:r>
+      <w:r>
+        <w:rPr>
+          <w:rFonts w:ascii="Times New Roman" w:hAnsi="Times New Roman" w:cs="Times New Roman"/>
+        </w:rPr>
+        <w:t xml:space="preserve"> the </w:t>
+      </w:r>
+      <w:r>
+        <w:rPr>
+          <w:rFonts w:ascii="Times New Roman" w:hAnsi="Times New Roman" w:cs="Times New Roman"/>
+        </w:rPr>
+        <w:t>destination</w:t>
+      </w:r>
+      <w:r>
+        <w:rPr>
+          <w:rFonts w:ascii="Times New Roman" w:hAnsi="Times New Roman" w:cs="Times New Roman"/>
+        </w:rPr>
+        <w:t xml:space="preserve"> image </w:t>
+      </w:r>
+      <w:r>
+        <w:rPr>
+          <w:rFonts w:ascii="Times New Roman" w:hAnsi="Times New Roman" w:cs="Times New Roman"/>
+        </w:rPr>
+        <w:t xml:space="preserve">frame </w:t>
+      </w:r>
+      <w:r>
+        <w:rPr>
+          <w:rFonts w:ascii="Times New Roman" w:hAnsi="Times New Roman" w:cs="Times New Roman"/>
+        </w:rPr>
+        <w:t xml:space="preserve">based on the </w:t>
       </w:r>
       <w:r>
         <w:rPr>
@@ -2142,13 +2558,21 @@
         <w:rPr>
           <w:rFonts w:ascii="Times New Roman" w:hAnsi="Times New Roman" w:cs="Times New Roman"/>
         </w:rPr>
+        <w:t xml:space="preserve">estimated </w:t>
+      </w:r>
+      <w:proofErr w:type="spellStart"/>
+      <w:r>
+        <w:rPr>
+          <w:rFonts w:ascii="Times New Roman" w:hAnsi="Times New Roman" w:cs="Times New Roman"/>
+        </w:rPr>
         <w:t>homography</w:t>
       </w:r>
-      <w:r>
-        <w:rPr>
-          <w:rFonts w:ascii="Times New Roman" w:hAnsi="Times New Roman" w:cs="Times New Roman"/>
-        </w:rPr>
-        <w:t>.</w:t>
+      <w:proofErr w:type="spellEnd"/>
+      <w:r>
+        <w:rPr>
+          <w:rFonts w:ascii="Times New Roman" w:hAnsi="Times New Roman" w:cs="Times New Roman"/>
+        </w:rPr>
+        <w:t xml:space="preserve"> and interpolation</w:t>
       </w:r>
     </w:p>
     <w:p>
@@ -2166,7 +2590,32 @@
         <w:rPr>
           <w:rFonts w:ascii="Times New Roman" w:hAnsi="Times New Roman" w:cs="Times New Roman"/>
         </w:rPr>
-        <w:t>Feathering</w:t>
+        <w:t xml:space="preserve">Apply 2D Gaussian filter weights to the images </w:t>
+      </w:r>
+      <w:r>
+        <w:rPr>
+          <w:rFonts w:ascii="Times New Roman" w:hAnsi="Times New Roman" w:cs="Times New Roman"/>
+        </w:rPr>
+        <w:t>to de-emphasize boundaries</w:t>
+      </w:r>
+    </w:p>
+    <w:p>
+      <w:pPr>
+        <w:pStyle w:val="ListParagraph"/>
+        <w:numPr>
+          <w:ilvl w:val="0"/>
+          <w:numId w:val="11"/>
+        </w:numPr>
+        <w:rPr>
+          <w:rFonts w:ascii="Times New Roman" w:hAnsi="Times New Roman"/>
+        </w:rPr>
+      </w:pPr>
+      <w:r>
+        <w:rPr>
+          <w:rFonts w:ascii="Times New Roman" w:hAnsi="Times New Roman" w:cs="Times New Roman"/>
+        </w:rPr>
+        <w:lastRenderedPageBreak/>
+        <w:t>Sum the weighted images and divide by the weights to normalize the image.</w:t>
       </w:r>
     </w:p>
     <w:p>
@@ -2198,24 +2647,13 @@
           <w:szCs w:val="28"/>
         </w:rPr>
       </w:pPr>
-    </w:p>
-    <w:p>
-      <w:pPr>
+      <w:r>
         <w:rPr>
           <w:rFonts w:ascii="Times New Roman" w:hAnsi="Times New Roman" w:cs="Times New Roman"/>
           <w:b/>
           <w:sz w:val="28"/>
           <w:szCs w:val="28"/>
         </w:rPr>
-      </w:pPr>
-      <w:r>
-        <w:rPr>
-          <w:rFonts w:ascii="Times New Roman" w:hAnsi="Times New Roman" w:cs="Times New Roman"/>
-          <w:b/>
-          <w:sz w:val="28"/>
-          <w:szCs w:val="28"/>
-        </w:rPr>
-        <w:lastRenderedPageBreak/>
         <w:t>Flow Chart:</w:t>
       </w:r>
     </w:p>
@@ -3798,6 +4236,7 @@
         <w:rPr>
           <w:rFonts w:ascii="Times New Roman" w:hAnsi="Times New Roman" w:cs="Times New Roman"/>
           <w:b/>
+          <w:noProof/>
           <w:sz w:val="28"/>
           <w:szCs w:val="28"/>
         </w:rPr>
@@ -3910,6 +4349,7 @@
         <w:rPr>
           <w:rFonts w:ascii="Times New Roman" w:hAnsi="Times New Roman" w:cs="Times New Roman"/>
           <w:b/>
+          <w:noProof/>
           <w:sz w:val="28"/>
           <w:szCs w:val="28"/>
         </w:rPr>
@@ -4306,6 +4746,7 @@
         <w:rPr>
           <w:rFonts w:ascii="Times New Roman" w:hAnsi="Times New Roman" w:cs="Times New Roman"/>
           <w:b/>
+          <w:noProof/>
           <w:sz w:val="28"/>
           <w:szCs w:val="28"/>
         </w:rPr>
@@ -4494,6 +4935,7 @@
         <w:rPr>
           <w:rFonts w:ascii="Times New Roman" w:hAnsi="Times New Roman" w:cs="Times New Roman"/>
           <w:b/>
+          <w:noProof/>
           <w:sz w:val="28"/>
           <w:szCs w:val="28"/>
         </w:rPr>
@@ -4574,6 +5016,7 @@
         <w:rPr>
           <w:rFonts w:ascii="Times New Roman" w:hAnsi="Times New Roman" w:cs="Times New Roman"/>
           <w:b/>
+          <w:noProof/>
           <w:sz w:val="32"/>
           <w:szCs w:val="32"/>
         </w:rPr>
@@ -4651,8 +5094,17 @@
                                 <w:sz w:val="18"/>
                                 <w:szCs w:val="18"/>
                               </w:rPr>
-                              <w:t xml:space="preserve"> (Number of correspondences)iterations</w:t>
+                              <w:t xml:space="preserve"> (Number of correspondences</w:t>
                             </w:r>
+                            <w:proofErr w:type="gramStart"/>
+                            <w:r>
+                              <w:rPr>
+                                <w:sz w:val="18"/>
+                                <w:szCs w:val="18"/>
+                              </w:rPr>
+                              <w:t>)iterations</w:t>
+                            </w:r>
+                            <w:proofErr w:type="gramEnd"/>
                           </w:p>
                           <w:p>
                             <w:pPr>
@@ -4681,42 +5133,30 @@
                                 <w:sz w:val="18"/>
                                 <w:szCs w:val="18"/>
                               </w:rPr>
-                              <w:t>= mean(</w:t>
+                              <w:t xml:space="preserve">= </w:t>
                             </w:r>
                             <w:r>
                               <w:rPr>
                                 <w:sz w:val="18"/>
                                 <w:szCs w:val="18"/>
                               </w:rPr>
-                              <w:t>||</w:t>
+                              <w:t>5</w:t>
                             </w:r>
-                            <m:oMath>
-                              <m:r>
-                                <m:rPr>
-                                  <m:sty m:val="p"/>
-                                </m:rPr>
-                                <w:rPr>
-                                  <w:rFonts w:ascii="Cambria Math" w:hAnsi="Cambria Math"/>
-                                  <w:sz w:val="18"/>
-                                  <w:szCs w:val="18"/>
-                                </w:rPr>
-                                <m:t>Δ</m:t>
-                              </m:r>
-                              <m:r>
-                                <w:rPr>
-                                  <w:rFonts w:ascii="Cambria Math" w:hAnsi="Cambria Math"/>
-                                  <w:sz w:val="18"/>
-                                  <w:szCs w:val="18"/>
-                                </w:rPr>
-                                <m:t>p</m:t>
-                              </m:r>
-                            </m:oMath>
+                          </w:p>
+                          <w:p>
+                            <w:pPr>
+                              <w:spacing w:after="0"/>
+                              <w:rPr>
+                                <w:sz w:val="18"/>
+                                <w:szCs w:val="18"/>
+                              </w:rPr>
+                            </w:pPr>
                             <w:r>
                               <w:rPr>
                                 <w:sz w:val="18"/>
                                 <w:szCs w:val="18"/>
                               </w:rPr>
-                              <w:t>||)</w:t>
+                              <w:t>Constraint: must find at least 8 points</w:t>
                             </w:r>
                           </w:p>
                         </w:txbxContent>
@@ -4769,8 +5209,17 @@
                           <w:sz w:val="18"/>
                           <w:szCs w:val="18"/>
                         </w:rPr>
-                        <w:t xml:space="preserve"> (Number of correspondences)iterations</w:t>
+                        <w:t xml:space="preserve"> (Number of correspondences</w:t>
                       </w:r>
+                      <w:proofErr w:type="gramStart"/>
+                      <w:r>
+                        <w:rPr>
+                          <w:sz w:val="18"/>
+                          <w:szCs w:val="18"/>
+                        </w:rPr>
+                        <w:t>)iterations</w:t>
+                      </w:r>
+                      <w:proofErr w:type="gramEnd"/>
                     </w:p>
                     <w:p>
                       <w:pPr>
@@ -4799,42 +5248,30 @@
                           <w:sz w:val="18"/>
                           <w:szCs w:val="18"/>
                         </w:rPr>
-                        <w:t>= mean(</w:t>
+                        <w:t xml:space="preserve">= </w:t>
                       </w:r>
                       <w:r>
                         <w:rPr>
                           <w:sz w:val="18"/>
                           <w:szCs w:val="18"/>
                         </w:rPr>
-                        <w:t>||</w:t>
+                        <w:t>5</w:t>
                       </w:r>
-                      <m:oMath>
-                        <m:r>
-                          <m:rPr>
-                            <m:sty m:val="p"/>
-                          </m:rPr>
-                          <w:rPr>
-                            <w:rFonts w:ascii="Cambria Math" w:hAnsi="Cambria Math"/>
-                            <w:sz w:val="18"/>
-                            <w:szCs w:val="18"/>
-                          </w:rPr>
-                          <m:t>Δ</m:t>
-                        </m:r>
-                        <m:r>
-                          <w:rPr>
-                            <w:rFonts w:ascii="Cambria Math" w:hAnsi="Cambria Math"/>
-                            <w:sz w:val="18"/>
-                            <w:szCs w:val="18"/>
-                          </w:rPr>
-                          <m:t>p</m:t>
-                        </m:r>
-                      </m:oMath>
+                    </w:p>
+                    <w:p>
+                      <w:pPr>
+                        <w:spacing w:after="0"/>
+                        <w:rPr>
+                          <w:sz w:val="18"/>
+                          <w:szCs w:val="18"/>
+                        </w:rPr>
+                      </w:pPr>
                       <w:r>
                         <w:rPr>
                           <w:sz w:val="18"/>
                           <w:szCs w:val="18"/>
                         </w:rPr>
-                        <w:t>||)</w:t>
+                        <w:t>Constraint: must find at least 8 points</w:t>
                       </w:r>
                     </w:p>
                   </w:txbxContent>
@@ -4849,6 +5286,7 @@
         <w:rPr>
           <w:rFonts w:ascii="Times New Roman" w:hAnsi="Times New Roman" w:cs="Times New Roman"/>
           <w:b/>
+          <w:noProof/>
           <w:sz w:val="32"/>
           <w:szCs w:val="32"/>
         </w:rPr>
@@ -5172,8 +5610,13 @@
                       <wps:txbx>
                         <w:txbxContent>
                           <w:p>
+                            <w:proofErr w:type="spellStart"/>
                             <w:r>
-                              <w:t>Homography estimate using inlier correspondences</w:t>
+                              <w:t>Homography</w:t>
+                            </w:r>
+                            <w:proofErr w:type="spellEnd"/>
+                            <w:r>
+                              <w:t xml:space="preserve"> estimate using inlier correspondences</w:t>
                             </w:r>
                           </w:p>
                         </w:txbxContent>
@@ -5199,8 +5642,13 @@
                 <v:textbox>
                   <w:txbxContent>
                     <w:p>
+                      <w:proofErr w:type="spellStart"/>
                       <w:r>
-                        <w:t>Homography estimate using inlier correspondences</w:t>
+                        <w:t>Homography</w:t>
+                      </w:r>
+                      <w:proofErr w:type="spellEnd"/>
+                      <w:r>
+                        <w:t xml:space="preserve"> estimate using inlier correspondences</w:t>
                       </w:r>
                     </w:p>
                   </w:txbxContent>
@@ -5652,6 +6100,7 @@
         <w:rPr>
           <w:rFonts w:ascii="Times New Roman" w:hAnsi="Times New Roman" w:cs="Times New Roman"/>
           <w:b/>
+          <w:noProof/>
           <w:sz w:val="32"/>
           <w:szCs w:val="32"/>
         </w:rPr>
@@ -5813,6 +6262,7 @@
         <w:rPr>
           <w:rFonts w:ascii="Times New Roman" w:hAnsi="Times New Roman" w:cs="Times New Roman"/>
           <w:b/>
+          <w:noProof/>
           <w:sz w:val="32"/>
           <w:szCs w:val="32"/>
         </w:rPr>
@@ -5912,6 +6362,7 @@
         <w:rPr>
           <w:rFonts w:ascii="Times New Roman" w:hAnsi="Times New Roman" w:cs="Times New Roman"/>
           <w:b/>
+          <w:noProof/>
           <w:sz w:val="28"/>
           <w:szCs w:val="28"/>
         </w:rPr>
@@ -6021,6 +6472,7 @@
         <w:rPr>
           <w:rFonts w:ascii="Times New Roman" w:hAnsi="Times New Roman" w:cs="Times New Roman"/>
           <w:b/>
+          <w:noProof/>
           <w:sz w:val="32"/>
           <w:szCs w:val="32"/>
         </w:rPr>
@@ -6297,6 +6749,7 @@
         <w:rPr>
           <w:rFonts w:ascii="Times New Roman" w:hAnsi="Times New Roman" w:cs="Times New Roman"/>
           <w:b/>
+          <w:noProof/>
           <w:sz w:val="32"/>
           <w:szCs w:val="32"/>
         </w:rPr>
@@ -6534,6 +6987,447 @@
       <w:pPr>
         <w:rPr>
           <w:rFonts w:ascii="Times New Roman" w:hAnsi="Times New Roman" w:cs="Times New Roman"/>
+          <w:sz w:val="24"/>
+          <w:szCs w:val="24"/>
+        </w:rPr>
+      </w:pPr>
+      <w:r>
+        <w:rPr>
+          <w:rFonts w:ascii="Times New Roman" w:hAnsi="Times New Roman" w:cs="Times New Roman"/>
+          <w:sz w:val="24"/>
+          <w:szCs w:val="24"/>
+        </w:rPr>
+        <w:t>Harris corner detector:</w:t>
+      </w:r>
+    </w:p>
+    <w:p>
+      <w:pPr>
+        <w:rPr>
+          <w:rFonts w:ascii="Times New Roman" w:hAnsi="Times New Roman" w:cs="Times New Roman"/>
+          <w:sz w:val="24"/>
+          <w:szCs w:val="24"/>
+        </w:rPr>
+      </w:pPr>
+      <w:r>
+        <w:rPr>
+          <w:rFonts w:ascii="Times New Roman" w:hAnsi="Times New Roman" w:cs="Times New Roman"/>
+          <w:sz w:val="24"/>
+          <w:szCs w:val="24"/>
+        </w:rPr>
+        <w:t xml:space="preserve">- </w:t>
+      </w:r>
+      <w:proofErr w:type="spellStart"/>
+      <w:r>
+        <w:rPr>
+          <w:rFonts w:ascii="Times New Roman" w:hAnsi="Times New Roman" w:cs="Times New Roman"/>
+          <w:sz w:val="24"/>
+          <w:szCs w:val="24"/>
+        </w:rPr>
+        <w:t>der_sigma</w:t>
+      </w:r>
+      <w:proofErr w:type="spellEnd"/>
+      <w:r>
+        <w:rPr>
+          <w:rFonts w:ascii="Times New Roman" w:hAnsi="Times New Roman" w:cs="Times New Roman"/>
+          <w:sz w:val="24"/>
+          <w:szCs w:val="24"/>
+        </w:rPr>
+        <w:t>: pre-smoothing sigma = 1</w:t>
+      </w:r>
+    </w:p>
+    <w:p>
+      <w:pPr>
+        <w:rPr>
+          <w:rFonts w:ascii="Times New Roman" w:hAnsi="Times New Roman" w:cs="Times New Roman"/>
+          <w:sz w:val="24"/>
+          <w:szCs w:val="24"/>
+        </w:rPr>
+      </w:pPr>
+      <w:r>
+        <w:rPr>
+          <w:rFonts w:ascii="Times New Roman" w:hAnsi="Times New Roman" w:cs="Times New Roman"/>
+          <w:sz w:val="24"/>
+          <w:szCs w:val="24"/>
+        </w:rPr>
+        <w:t xml:space="preserve">- </w:t>
+      </w:r>
+      <w:proofErr w:type="spellStart"/>
+      <w:r>
+        <w:rPr>
+          <w:rFonts w:ascii="Times New Roman" w:hAnsi="Times New Roman" w:cs="Times New Roman"/>
+          <w:sz w:val="24"/>
+          <w:szCs w:val="24"/>
+        </w:rPr>
+        <w:t>int_sigma</w:t>
+      </w:r>
+      <w:proofErr w:type="spellEnd"/>
+      <w:r>
+        <w:rPr>
+          <w:rFonts w:ascii="Times New Roman" w:hAnsi="Times New Roman" w:cs="Times New Roman"/>
+          <w:sz w:val="24"/>
+          <w:szCs w:val="24"/>
+        </w:rPr>
+        <w:t>: neighborhood sigma = 4</w:t>
+      </w:r>
+    </w:p>
+    <w:p>
+      <w:pPr>
+        <w:rPr>
+          <w:rFonts w:ascii="Times New Roman" w:hAnsi="Times New Roman" w:cs="Times New Roman"/>
+          <w:sz w:val="24"/>
+          <w:szCs w:val="24"/>
+        </w:rPr>
+      </w:pPr>
+      <w:r>
+        <w:rPr>
+          <w:rFonts w:ascii="Times New Roman" w:hAnsi="Times New Roman" w:cs="Times New Roman"/>
+          <w:sz w:val="24"/>
+          <w:szCs w:val="24"/>
+        </w:rPr>
+        <w:t xml:space="preserve">- </w:t>
+      </w:r>
+      <w:proofErr w:type="gramStart"/>
+      <w:r>
+        <w:rPr>
+          <w:rFonts w:ascii="Times New Roman" w:hAnsi="Times New Roman" w:cs="Times New Roman"/>
+          <w:sz w:val="24"/>
+          <w:szCs w:val="24"/>
+        </w:rPr>
+        <w:t>threshold</w:t>
+      </w:r>
+      <w:proofErr w:type="gramEnd"/>
+      <w:r>
+        <w:rPr>
+          <w:rFonts w:ascii="Times New Roman" w:hAnsi="Times New Roman" w:cs="Times New Roman"/>
+          <w:sz w:val="24"/>
+          <w:szCs w:val="24"/>
+        </w:rPr>
+        <w:t>: corner resp</w:t>
+      </w:r>
+      <w:r>
+        <w:rPr>
+          <w:rFonts w:ascii="Times New Roman" w:hAnsi="Times New Roman" w:cs="Times New Roman"/>
+          <w:sz w:val="24"/>
+          <w:szCs w:val="24"/>
+        </w:rPr>
+        <w:t>onse function threshold = 25000</w:t>
+      </w:r>
+    </w:p>
+    <w:p>
+      <w:pPr>
+        <w:rPr>
+          <w:rFonts w:ascii="Times New Roman" w:hAnsi="Times New Roman" w:cs="Times New Roman"/>
+          <w:sz w:val="24"/>
+          <w:szCs w:val="24"/>
+        </w:rPr>
+      </w:pPr>
+    </w:p>
+    <w:p>
+      <w:pPr>
+        <w:rPr>
+          <w:rFonts w:ascii="Times New Roman" w:hAnsi="Times New Roman" w:cs="Times New Roman"/>
+          <w:sz w:val="24"/>
+          <w:szCs w:val="24"/>
+        </w:rPr>
+      </w:pPr>
+      <w:r>
+        <w:rPr>
+          <w:rFonts w:ascii="Times New Roman" w:hAnsi="Times New Roman" w:cs="Times New Roman"/>
+          <w:sz w:val="24"/>
+          <w:szCs w:val="24"/>
+        </w:rPr>
+        <w:t>Normalized Cross Correlation</w:t>
+      </w:r>
+    </w:p>
+    <w:p>
+      <w:pPr>
+        <w:rPr>
+          <w:rFonts w:ascii="Times New Roman" w:hAnsi="Times New Roman" w:cs="Times New Roman"/>
+          <w:sz w:val="24"/>
+          <w:szCs w:val="24"/>
+        </w:rPr>
+      </w:pPr>
+      <w:r>
+        <w:rPr>
+          <w:rFonts w:ascii="Times New Roman" w:hAnsi="Times New Roman" w:cs="Times New Roman"/>
+          <w:sz w:val="24"/>
+          <w:szCs w:val="24"/>
+        </w:rPr>
+        <w:t>-</w:t>
+      </w:r>
+      <w:r>
+        <w:rPr>
+          <w:rFonts w:ascii="Times New Roman" w:hAnsi="Times New Roman" w:cs="Times New Roman"/>
+          <w:sz w:val="24"/>
+          <w:szCs w:val="24"/>
+        </w:rPr>
+        <w:t xml:space="preserve"> </w:t>
+      </w:r>
+      <w:proofErr w:type="gramStart"/>
+      <w:r>
+        <w:rPr>
+          <w:rFonts w:ascii="Times New Roman" w:hAnsi="Times New Roman" w:cs="Times New Roman"/>
+          <w:sz w:val="24"/>
+          <w:szCs w:val="24"/>
+        </w:rPr>
+        <w:t>corresponding</w:t>
+      </w:r>
+      <w:proofErr w:type="gramEnd"/>
+      <w:r>
+        <w:rPr>
+          <w:rFonts w:ascii="Times New Roman" w:hAnsi="Times New Roman" w:cs="Times New Roman"/>
+          <w:sz w:val="24"/>
+          <w:szCs w:val="24"/>
+        </w:rPr>
+        <w:t xml:space="preserve"> neighborhood threshold: 0.8</w:t>
+      </w:r>
+    </w:p>
+    <w:p>
+      <w:pPr>
+        <w:rPr>
+          <w:rFonts w:ascii="Times New Roman" w:hAnsi="Times New Roman" w:cs="Times New Roman"/>
+          <w:sz w:val="24"/>
+          <w:szCs w:val="24"/>
+        </w:rPr>
+      </w:pPr>
+      <w:r>
+        <w:rPr>
+          <w:rFonts w:ascii="Times New Roman" w:hAnsi="Times New Roman" w:cs="Times New Roman"/>
+          <w:sz w:val="24"/>
+          <w:szCs w:val="24"/>
+        </w:rPr>
+        <w:t xml:space="preserve">- </w:t>
+      </w:r>
+      <w:proofErr w:type="gramStart"/>
+      <w:r>
+        <w:rPr>
+          <w:rFonts w:ascii="Times New Roman" w:hAnsi="Times New Roman" w:cs="Times New Roman"/>
+          <w:sz w:val="24"/>
+          <w:szCs w:val="24"/>
+        </w:rPr>
+        <w:t>neighborhood</w:t>
+      </w:r>
+      <w:proofErr w:type="gramEnd"/>
+      <w:r>
+        <w:rPr>
+          <w:rFonts w:ascii="Times New Roman" w:hAnsi="Times New Roman" w:cs="Times New Roman"/>
+          <w:sz w:val="24"/>
+          <w:szCs w:val="24"/>
+        </w:rPr>
+        <w:t xml:space="preserve"> size: 20x20</w:t>
+      </w:r>
+    </w:p>
+    <w:p>
+      <w:pPr>
+        <w:rPr>
+          <w:rFonts w:ascii="Times New Roman" w:hAnsi="Times New Roman" w:cs="Times New Roman"/>
+          <w:sz w:val="24"/>
+          <w:szCs w:val="24"/>
+        </w:rPr>
+      </w:pPr>
+    </w:p>
+    <w:p>
+      <w:pPr>
+        <w:rPr>
+          <w:rFonts w:ascii="Times New Roman" w:hAnsi="Times New Roman" w:cs="Times New Roman"/>
+          <w:sz w:val="24"/>
+          <w:szCs w:val="24"/>
+        </w:rPr>
+      </w:pPr>
+      <w:r>
+        <w:rPr>
+          <w:rFonts w:ascii="Times New Roman" w:hAnsi="Times New Roman" w:cs="Times New Roman"/>
+          <w:sz w:val="24"/>
+          <w:szCs w:val="24"/>
+        </w:rPr>
+        <w:t>RANSAC</w:t>
+      </w:r>
+    </w:p>
+    <w:p>
+      <w:pPr>
+        <w:rPr>
+          <w:rFonts w:ascii="Times New Roman" w:hAnsi="Times New Roman" w:cs="Times New Roman"/>
+          <w:sz w:val="24"/>
+          <w:szCs w:val="24"/>
+        </w:rPr>
+      </w:pPr>
+      <w:r>
+        <w:rPr>
+          <w:rFonts w:ascii="Times New Roman" w:hAnsi="Times New Roman" w:cs="Times New Roman"/>
+          <w:sz w:val="24"/>
+          <w:szCs w:val="24"/>
+        </w:rPr>
+        <w:t xml:space="preserve">- </w:t>
+      </w:r>
+      <w:proofErr w:type="gramStart"/>
+      <w:r>
+        <w:rPr>
+          <w:rFonts w:ascii="Times New Roman" w:hAnsi="Times New Roman" w:cs="Times New Roman"/>
+          <w:sz w:val="24"/>
+          <w:szCs w:val="24"/>
+        </w:rPr>
+        <w:t>minimum</w:t>
+      </w:r>
+      <w:proofErr w:type="gramEnd"/>
+      <w:r>
+        <w:rPr>
+          <w:rFonts w:ascii="Times New Roman" w:hAnsi="Times New Roman" w:cs="Times New Roman"/>
+          <w:sz w:val="24"/>
+          <w:szCs w:val="24"/>
+        </w:rPr>
+        <w:t xml:space="preserve"> number of points: 8</w:t>
+      </w:r>
+    </w:p>
+    <w:p>
+      <w:pPr>
+        <w:rPr>
+          <w:rFonts w:ascii="Times New Roman" w:hAnsi="Times New Roman" w:cs="Times New Roman"/>
+          <w:sz w:val="24"/>
+          <w:szCs w:val="24"/>
+        </w:rPr>
+      </w:pPr>
+      <w:r>
+        <w:rPr>
+          <w:rFonts w:ascii="Times New Roman" w:hAnsi="Times New Roman" w:cs="Times New Roman"/>
+          <w:sz w:val="24"/>
+          <w:szCs w:val="24"/>
+        </w:rPr>
+        <w:t xml:space="preserve">- </w:t>
+      </w:r>
+      <w:proofErr w:type="gramStart"/>
+      <w:r>
+        <w:rPr>
+          <w:rFonts w:ascii="Times New Roman" w:hAnsi="Times New Roman" w:cs="Times New Roman"/>
+          <w:sz w:val="24"/>
+          <w:szCs w:val="24"/>
+        </w:rPr>
+        <w:t>error</w:t>
+      </w:r>
+      <w:proofErr w:type="gramEnd"/>
+      <w:r>
+        <w:rPr>
+          <w:rFonts w:ascii="Times New Roman" w:hAnsi="Times New Roman" w:cs="Times New Roman"/>
+          <w:sz w:val="24"/>
+          <w:szCs w:val="24"/>
+        </w:rPr>
+        <w:t xml:space="preserve"> threshold: 5</w:t>
+      </w:r>
+    </w:p>
+    <w:p>
+      <w:pPr>
+        <w:rPr>
+          <w:rFonts w:ascii="Times New Roman" w:hAnsi="Times New Roman" w:cs="Times New Roman"/>
+          <w:sz w:val="24"/>
+          <w:szCs w:val="24"/>
+        </w:rPr>
+      </w:pPr>
+    </w:p>
+    <w:p>
+      <w:pPr>
+        <w:rPr>
+          <w:rFonts w:ascii="Times New Roman" w:hAnsi="Times New Roman" w:cs="Times New Roman"/>
+          <w:sz w:val="24"/>
+          <w:szCs w:val="24"/>
+        </w:rPr>
+      </w:pPr>
+      <w:proofErr w:type="spellStart"/>
+      <w:r>
+        <w:rPr>
+          <w:rFonts w:ascii="Times New Roman" w:hAnsi="Times New Roman" w:cs="Times New Roman"/>
+          <w:sz w:val="24"/>
+          <w:szCs w:val="24"/>
+        </w:rPr>
+        <w:t>Stitch_images</w:t>
+      </w:r>
+      <w:proofErr w:type="spellEnd"/>
+    </w:p>
+    <w:p>
+      <w:pPr>
+        <w:rPr>
+          <w:rFonts w:ascii="Times New Roman" w:hAnsi="Times New Roman" w:cs="Times New Roman"/>
+          <w:sz w:val="24"/>
+          <w:szCs w:val="24"/>
+        </w:rPr>
+      </w:pPr>
+      <w:r>
+        <w:rPr>
+          <w:rFonts w:ascii="Times New Roman" w:hAnsi="Times New Roman" w:cs="Times New Roman"/>
+          <w:sz w:val="24"/>
+          <w:szCs w:val="24"/>
+        </w:rPr>
+        <w:t>-</w:t>
+      </w:r>
+      <w:r>
+        <w:rPr>
+          <w:rFonts w:ascii="Times New Roman" w:hAnsi="Times New Roman" w:cs="Times New Roman"/>
+          <w:sz w:val="24"/>
+          <w:szCs w:val="24"/>
+        </w:rPr>
+        <w:t xml:space="preserve"> </w:t>
+      </w:r>
+      <w:r>
+        <w:rPr>
+          <w:rFonts w:ascii="Times New Roman" w:hAnsi="Times New Roman" w:cs="Times New Roman"/>
+          <w:sz w:val="24"/>
+          <w:szCs w:val="24"/>
+        </w:rPr>
+        <w:t>Standard deviation value of feathering Gaussian</w:t>
+      </w:r>
+      <w:r>
+        <w:rPr>
+          <w:rFonts w:ascii="Times New Roman" w:hAnsi="Times New Roman" w:cs="Times New Roman"/>
+          <w:sz w:val="24"/>
+          <w:szCs w:val="24"/>
+        </w:rPr>
+        <w:t xml:space="preserve"> </w:t>
+      </w:r>
+      <w:r>
+        <w:rPr>
+          <w:rFonts w:ascii="Times New Roman" w:hAnsi="Times New Roman" w:cs="Times New Roman"/>
+          <w:sz w:val="24"/>
+          <w:szCs w:val="24"/>
+        </w:rPr>
+        <w:t>at image border; sigma: 3</w:t>
+      </w:r>
+    </w:p>
+    <w:p>
+      <w:pPr>
+        <w:rPr>
+          <w:rFonts w:ascii="Times New Roman" w:hAnsi="Times New Roman" w:cs="Times New Roman"/>
+          <w:sz w:val="24"/>
+          <w:szCs w:val="24"/>
+        </w:rPr>
+      </w:pPr>
+      <w:r>
+        <w:rPr>
+          <w:rFonts w:ascii="Times New Roman" w:hAnsi="Times New Roman" w:cs="Times New Roman"/>
+          <w:sz w:val="24"/>
+          <w:szCs w:val="24"/>
+        </w:rPr>
+        <w:t>-</w:t>
+      </w:r>
+      <w:r>
+        <w:rPr>
+          <w:rFonts w:ascii="Times New Roman" w:hAnsi="Times New Roman" w:cs="Times New Roman"/>
+          <w:sz w:val="24"/>
+          <w:szCs w:val="24"/>
+        </w:rPr>
+        <w:t xml:space="preserve"> Ratio of relative weighting between two images: 1</w:t>
+      </w:r>
+    </w:p>
+    <w:p>
+      <w:pPr>
+        <w:rPr>
+          <w:rFonts w:ascii="Times New Roman" w:hAnsi="Times New Roman" w:cs="Times New Roman"/>
+          <w:sz w:val="24"/>
+          <w:szCs w:val="24"/>
+        </w:rPr>
+      </w:pPr>
+    </w:p>
+    <w:p>
+      <w:pPr>
+        <w:rPr>
+          <w:rFonts w:ascii="Times New Roman" w:hAnsi="Times New Roman" w:cs="Times New Roman"/>
           <w:b/>
           <w:sz w:val="32"/>
           <w:szCs w:val="32"/>
@@ -6565,6 +7459,7 @@
           <w:sz w:val="32"/>
           <w:szCs w:val="32"/>
         </w:rPr>
+        <w:lastRenderedPageBreak/>
         <w:t>Extra Credit:</w:t>
       </w:r>
     </w:p>
@@ -8185,6 +9080,7 @@
   <w:style w:type="character" w:default="1" w:styleId="DefaultParagraphFont">
     <w:name w:val="Default Paragraph Font"/>
     <w:uiPriority w:val="1"/>
+    <w:semiHidden/>
     <w:unhideWhenUsed/>
   </w:style>
   <w:style w:type="table" w:default="1" w:styleId="TableNormal">

</xml_diff>